<commit_message>
TS 7 Tamil final push -11/10/2021
</commit_message>
<xml_diff>
--- a/saMhitA/07/TS 7 Tamil Corrections.docx
+++ b/saMhitA/07/TS 7 Tamil Corrections.docx
@@ -97,13 +97,11 @@
         <w:rPr>
           <w:b/>
           <w:bCs/>
-          <w:color w:val="FF0000"/>
           <w:sz w:val="32"/>
           <w:szCs w:val="32"/>
-          <w:highlight w:val="yellow"/>
           <w:u w:val="single"/>
         </w:rPr>
-        <w:t>31st July 2020</w:t>
+        <w:t>30th September 2021</w:t>
       </w:r>
     </w:p>
     <w:p>
@@ -293,19 +291,8 @@
                 <w:sz w:val="28"/>
                 <w:szCs w:val="28"/>
               </w:rPr>
-              <w:t xml:space="preserve">TS 7.1.4.2 – </w:t>
-            </w:r>
-            <w:proofErr w:type="spellStart"/>
-            <w:r>
-              <w:rPr>
-                <w:rFonts w:cs="Arial"/>
-                <w:b/>
-                <w:sz w:val="28"/>
-                <w:szCs w:val="28"/>
-              </w:rPr>
-              <w:t>Vaakyam</w:t>
-            </w:r>
-            <w:proofErr w:type="spellEnd"/>
+              <w:t>TS 7.1.4.2 – Vaakyam</w:t>
+            </w:r>
           </w:p>
           <w:p>
             <w:pPr>
@@ -784,20 +771,8 @@
                 <w:sz w:val="28"/>
                 <w:szCs w:val="28"/>
               </w:rPr>
-              <w:t xml:space="preserve">.1– </w:t>
-            </w:r>
-            <w:proofErr w:type="spellStart"/>
-            <w:r>
-              <w:rPr>
-                <w:rFonts w:cs="Arial"/>
-                <w:b/>
-                <w:bCs/>
-                <w:sz w:val="28"/>
-                <w:szCs w:val="28"/>
-              </w:rPr>
-              <w:t>Vaakyam</w:t>
-            </w:r>
-            <w:proofErr w:type="spellEnd"/>
+              <w:t>.1– Vaakyam</w:t>
+            </w:r>
           </w:p>
           <w:p>
             <w:pPr>
@@ -1641,20 +1616,8 @@
                 <w:sz w:val="28"/>
                 <w:szCs w:val="28"/>
               </w:rPr>
-              <w:t xml:space="preserve"> – </w:t>
-            </w:r>
-            <w:proofErr w:type="spellStart"/>
-            <w:r>
-              <w:rPr>
-                <w:rFonts w:cs="Arial"/>
-                <w:b/>
-                <w:bCs/>
-                <w:sz w:val="28"/>
-                <w:szCs w:val="28"/>
-              </w:rPr>
-              <w:t>Vaakyam</w:t>
-            </w:r>
-            <w:proofErr w:type="spellEnd"/>
+              <w:t xml:space="preserve"> – Vaakyam</w:t>
+            </w:r>
           </w:p>
           <w:p>
             <w:pPr>
@@ -1838,7 +1801,6 @@
               </w:rPr>
               <w:t>த்வாரி</w:t>
             </w:r>
-            <w:proofErr w:type="spellStart"/>
             <w:r>
               <w:rPr>
                 <w:rFonts w:ascii="BRH Devanagari Extra" w:hAnsi="BRH Devanagari Extra" w:cs="Latha"/>
@@ -1848,7 +1810,6 @@
               </w:rPr>
               <w:t>óè</w:t>
             </w:r>
-            <w:proofErr w:type="spellEnd"/>
             <w:r>
               <w:rPr>
                 <w:rFonts w:ascii="Latha" w:hAnsi="Latha" w:cs="Latha"/>
@@ -2003,7 +1964,6 @@
               </w:rPr>
               <w:t>த்வாரி</w:t>
             </w:r>
-            <w:proofErr w:type="spellStart"/>
             <w:r>
               <w:rPr>
                 <w:rFonts w:ascii="BRH Devanagari Extra" w:hAnsi="BRH Devanagari Extra" w:cs="Latha"/>
@@ -2013,7 +1973,6 @@
               </w:rPr>
               <w:t>óè</w:t>
             </w:r>
-            <w:proofErr w:type="spellEnd"/>
             <w:r>
               <w:rPr>
                 <w:rFonts w:ascii="Latha" w:hAnsi="Latha" w:cs="Latha"/>
@@ -2101,20 +2060,8 @@
                 <w:sz w:val="28"/>
                 <w:szCs w:val="28"/>
               </w:rPr>
-              <w:t xml:space="preserve"> – </w:t>
-            </w:r>
-            <w:proofErr w:type="spellStart"/>
-            <w:r>
-              <w:rPr>
-                <w:rFonts w:cs="Arial"/>
-                <w:b/>
-                <w:bCs/>
-                <w:sz w:val="28"/>
-                <w:szCs w:val="28"/>
-              </w:rPr>
-              <w:t>Vaakyam</w:t>
-            </w:r>
-            <w:proofErr w:type="spellEnd"/>
+              <w:t xml:space="preserve"> – Vaakyam</w:t>
+            </w:r>
           </w:p>
           <w:p>
             <w:pPr>
@@ -2515,7 +2462,6 @@
               </w:rPr>
               <w:t xml:space="preserve"> – </w:t>
             </w:r>
-            <w:proofErr w:type="spellStart"/>
             <w:r>
               <w:rPr>
                 <w:rFonts w:cs="Arial"/>
@@ -2526,7 +2472,6 @@
               </w:rPr>
               <w:t>Vaakyam</w:t>
             </w:r>
-            <w:proofErr w:type="spellEnd"/>
           </w:p>
           <w:p>
             <w:pPr>
@@ -3018,19 +2963,8 @@
                 <w:sz w:val="28"/>
                 <w:szCs w:val="28"/>
               </w:rPr>
-              <w:t xml:space="preserve">– </w:t>
-            </w:r>
-            <w:proofErr w:type="spellStart"/>
-            <w:r>
-              <w:rPr>
-                <w:rFonts w:cs="Arial"/>
-                <w:b/>
-                <w:sz w:val="28"/>
-                <w:szCs w:val="28"/>
-              </w:rPr>
-              <w:t>Vaakyam</w:t>
-            </w:r>
-            <w:proofErr w:type="spellEnd"/>
+              <w:t>– Vaakyam</w:t>
+            </w:r>
           </w:p>
           <w:p>
             <w:pPr>
@@ -3531,19 +3465,8 @@
                 <w:szCs w:val="28"/>
               </w:rPr>
               <w:lastRenderedPageBreak/>
-              <w:t xml:space="preserve">TS 7.5.6.1 – </w:t>
-            </w:r>
-            <w:proofErr w:type="spellStart"/>
-            <w:r>
-              <w:rPr>
-                <w:rFonts w:cs="Arial"/>
-                <w:b/>
-                <w:sz w:val="28"/>
-                <w:szCs w:val="28"/>
-              </w:rPr>
-              <w:t>Vaakyam</w:t>
-            </w:r>
-            <w:proofErr w:type="spellEnd"/>
+              <w:t>TS 7.5.6.1 – Vaakyam</w:t>
+            </w:r>
           </w:p>
           <w:p>
             <w:pPr>
@@ -4013,20 +3936,8 @@
                 <w:sz w:val="28"/>
                 <w:szCs w:val="28"/>
               </w:rPr>
-              <w:t xml:space="preserve"> – </w:t>
-            </w:r>
-            <w:proofErr w:type="spellStart"/>
-            <w:r>
-              <w:rPr>
-                <w:rFonts w:cs="Arial"/>
-                <w:b/>
-                <w:bCs/>
-                <w:sz w:val="28"/>
-                <w:szCs w:val="28"/>
-              </w:rPr>
-              <w:t>Vaakyam</w:t>
-            </w:r>
-            <w:proofErr w:type="spellEnd"/>
+              <w:t xml:space="preserve"> – Vaakyam</w:t>
+            </w:r>
           </w:p>
           <w:p>
             <w:pPr>
@@ -4036,7 +3947,7 @@
               <w:adjustRightInd w:val="0"/>
               <w:spacing w:before="0" w:line="240" w:lineRule="auto"/>
               <w:rPr>
-                <w:rFonts w:cstheme="minorBidi" w:hint="cs"/>
+                <w:rFonts w:cstheme="minorBidi"/>
                 <w:b/>
                 <w:sz w:val="28"/>
                 <w:szCs w:val="28"/>
@@ -5751,19 +5662,8 @@
                 <w:sz w:val="28"/>
                 <w:szCs w:val="28"/>
               </w:rPr>
-              <w:t xml:space="preserve">TS 7.1.1.2 – </w:t>
-            </w:r>
-            <w:proofErr w:type="spellStart"/>
-            <w:r>
-              <w:rPr>
-                <w:rFonts w:cs="Arial"/>
-                <w:b/>
-                <w:sz w:val="28"/>
-                <w:szCs w:val="28"/>
-              </w:rPr>
-              <w:t>Vaakyam</w:t>
-            </w:r>
-            <w:proofErr w:type="spellEnd"/>
+              <w:t>TS 7.1.1.2 – Vaakyam</w:t>
+            </w:r>
           </w:p>
           <w:p>
             <w:pPr>
@@ -6210,31 +6110,22 @@
                 <w:sz w:val="32"/>
                 <w:szCs w:val="32"/>
               </w:rPr>
-              <w:t xml:space="preserve">(it is </w:t>
-            </w:r>
-            <w:proofErr w:type="spellStart"/>
+              <w:t>(it is dee</w:t>
+            </w:r>
             <w:r>
               <w:rPr>
                 <w:sz w:val="32"/>
                 <w:szCs w:val="32"/>
               </w:rPr>
-              <w:t>dee</w:t>
+              <w:t>r</w:t>
             </w:r>
             <w:r>
               <w:rPr>
                 <w:sz w:val="32"/>
                 <w:szCs w:val="32"/>
               </w:rPr>
-              <w:t>r</w:t>
-            </w:r>
-            <w:r>
-              <w:rPr>
-                <w:sz w:val="32"/>
-                <w:szCs w:val="32"/>
-              </w:rPr>
               <w:t>gham</w:t>
             </w:r>
-            <w:proofErr w:type="spellEnd"/>
             <w:r>
               <w:rPr>
                 <w:sz w:val="32"/>
@@ -6280,19 +6171,8 @@
                 <w:sz w:val="28"/>
                 <w:szCs w:val="28"/>
               </w:rPr>
-              <w:t xml:space="preserve">TS 7.1.11.1 – </w:t>
-            </w:r>
-            <w:proofErr w:type="spellStart"/>
-            <w:r>
-              <w:rPr>
-                <w:rFonts w:cs="Arial"/>
-                <w:b/>
-                <w:sz w:val="28"/>
-                <w:szCs w:val="28"/>
-              </w:rPr>
-              <w:t>Vaakyam</w:t>
-            </w:r>
-            <w:proofErr w:type="spellEnd"/>
+              <w:t>TS 7.1.11.1 – Vaakyam</w:t>
+            </w:r>
           </w:p>
           <w:p>
             <w:pPr>
@@ -6840,19 +6720,8 @@
                 <w:sz w:val="28"/>
                 <w:szCs w:val="28"/>
               </w:rPr>
-              <w:t xml:space="preserve">TS 7.1.15.1 – </w:t>
-            </w:r>
-            <w:proofErr w:type="spellStart"/>
-            <w:r>
-              <w:rPr>
-                <w:rFonts w:cs="Arial"/>
-                <w:b/>
-                <w:sz w:val="28"/>
-                <w:szCs w:val="28"/>
-              </w:rPr>
-              <w:t>Vaakyam</w:t>
-            </w:r>
-            <w:proofErr w:type="spellEnd"/>
+              <w:t>TS 7.1.15.1 – Vaakyam</w:t>
+            </w:r>
           </w:p>
           <w:p>
             <w:pPr>
@@ -7359,31 +7228,7 @@
                 <w:szCs w:val="32"/>
                 <w:lang w:bidi="ta-IN"/>
               </w:rPr>
-              <w:t xml:space="preserve"> (</w:t>
-            </w:r>
-            <w:proofErr w:type="spellStart"/>
-            <w:r>
-              <w:rPr>
-                <w:rFonts w:ascii="Latha" w:hAnsi="Latha" w:cs="Latha"/>
-                <w:b/>
-                <w:bCs/>
-                <w:sz w:val="32"/>
-                <w:szCs w:val="32"/>
-                <w:lang w:bidi="ta-IN"/>
-              </w:rPr>
-              <w:t>hrasvam</w:t>
-            </w:r>
-            <w:proofErr w:type="spellEnd"/>
-            <w:r>
-              <w:rPr>
-                <w:rFonts w:ascii="Latha" w:hAnsi="Latha" w:cs="Latha"/>
-                <w:b/>
-                <w:bCs/>
-                <w:sz w:val="32"/>
-                <w:szCs w:val="32"/>
-                <w:lang w:bidi="ta-IN"/>
-              </w:rPr>
-              <w:t>)</w:t>
+              <w:t xml:space="preserve"> (hrasvam)</w:t>
             </w:r>
           </w:p>
         </w:tc>
@@ -7423,19 +7268,8 @@
                 <w:sz w:val="28"/>
                 <w:szCs w:val="28"/>
               </w:rPr>
-              <w:t xml:space="preserve">TS 7.1.20.1 – </w:t>
-            </w:r>
-            <w:proofErr w:type="spellStart"/>
-            <w:r>
-              <w:rPr>
-                <w:rFonts w:cs="Arial"/>
-                <w:b/>
-                <w:sz w:val="28"/>
-                <w:szCs w:val="28"/>
-              </w:rPr>
-              <w:t>Vaakyam</w:t>
-            </w:r>
-            <w:proofErr w:type="spellEnd"/>
+              <w:t>TS 7.1.20.1 – Vaakyam</w:t>
+            </w:r>
           </w:p>
           <w:p>
             <w:pPr>
@@ -8015,19 +7849,8 @@
                 <w:sz w:val="28"/>
                 <w:szCs w:val="28"/>
               </w:rPr>
-              <w:t xml:space="preserve">TS 7.2.4.1 – </w:t>
-            </w:r>
-            <w:proofErr w:type="spellStart"/>
-            <w:r>
-              <w:rPr>
-                <w:rFonts w:cs="Arial"/>
-                <w:b/>
-                <w:sz w:val="28"/>
-                <w:szCs w:val="28"/>
-              </w:rPr>
-              <w:t>Vaakyam</w:t>
-            </w:r>
-            <w:proofErr w:type="spellEnd"/>
+              <w:t>TS 7.2.4.1 – Vaakyam</w:t>
+            </w:r>
           </w:p>
           <w:p>
             <w:pPr>
@@ -8486,19 +8309,8 @@
                 <w:sz w:val="28"/>
                 <w:szCs w:val="28"/>
               </w:rPr>
-              <w:t xml:space="preserve">TS 7.2.8.7 – </w:t>
-            </w:r>
-            <w:proofErr w:type="spellStart"/>
-            <w:r>
-              <w:rPr>
-                <w:rFonts w:cs="Arial"/>
-                <w:b/>
-                <w:sz w:val="28"/>
-                <w:szCs w:val="28"/>
-              </w:rPr>
-              <w:t>Vaakyam</w:t>
-            </w:r>
-            <w:proofErr w:type="spellEnd"/>
+              <w:t>TS 7.2.8.7 – Vaakyam</w:t>
+            </w:r>
           </w:p>
           <w:p>
             <w:pPr>
@@ -8910,19 +8722,8 @@
                 <w:szCs w:val="28"/>
               </w:rPr>
               <w:lastRenderedPageBreak/>
-              <w:t xml:space="preserve">TS 7.3.14.1 – </w:t>
-            </w:r>
-            <w:proofErr w:type="spellStart"/>
-            <w:r>
-              <w:rPr>
-                <w:rFonts w:cs="Arial"/>
-                <w:b/>
-                <w:sz w:val="28"/>
-                <w:szCs w:val="28"/>
-              </w:rPr>
-              <w:t>Vaakyam</w:t>
-            </w:r>
-            <w:proofErr w:type="spellEnd"/>
+              <w:t>TS 7.3.14.1 – Vaakyam</w:t>
+            </w:r>
           </w:p>
           <w:p>
             <w:pPr>
@@ -9329,19 +9130,8 @@
                 <w:sz w:val="28"/>
                 <w:szCs w:val="28"/>
               </w:rPr>
-              <w:t xml:space="preserve">TS 7.4.2.1 – </w:t>
-            </w:r>
-            <w:proofErr w:type="spellStart"/>
-            <w:r>
-              <w:rPr>
-                <w:rFonts w:cs="Arial"/>
-                <w:b/>
-                <w:sz w:val="28"/>
-                <w:szCs w:val="28"/>
-              </w:rPr>
-              <w:t>Vaakyam</w:t>
-            </w:r>
-            <w:proofErr w:type="spellEnd"/>
+              <w:t>TS 7.4.2.1 – Vaakyam</w:t>
+            </w:r>
           </w:p>
           <w:p>
             <w:pPr>
@@ -9646,19 +9436,8 @@
                 <w:sz w:val="28"/>
                 <w:szCs w:val="28"/>
               </w:rPr>
-              <w:t xml:space="preserve">TS 7.5.1.3 – </w:t>
-            </w:r>
-            <w:proofErr w:type="spellStart"/>
-            <w:r>
-              <w:rPr>
-                <w:rFonts w:cs="Arial"/>
-                <w:b/>
-                <w:sz w:val="28"/>
-                <w:szCs w:val="28"/>
-              </w:rPr>
-              <w:t>Vaakyam</w:t>
-            </w:r>
-            <w:proofErr w:type="spellEnd"/>
+              <w:t>TS 7.5.1.3 – Vaakyam</w:t>
+            </w:r>
           </w:p>
           <w:p>
             <w:pPr>
@@ -9955,7 +9734,6 @@
               </w:rPr>
               <w:t>வா</w:t>
             </w:r>
-            <w:proofErr w:type="spellStart"/>
             <w:r>
               <w:rPr>
                 <w:rFonts w:ascii="BRH Devanagari Extra" w:hAnsi="BRH Devanagari Extra" w:cs="BRH Devanagari Extra"/>
@@ -9965,7 +9743,6 @@
               </w:rPr>
               <w:t>óè</w:t>
             </w:r>
-            <w:proofErr w:type="spellEnd"/>
             <w:r>
               <w:rPr>
                 <w:rFonts w:ascii="Latha" w:hAnsi="Latha" w:cs="Latha"/>
@@ -10095,19 +9872,8 @@
                 <w:sz w:val="28"/>
                 <w:szCs w:val="28"/>
               </w:rPr>
-              <w:t xml:space="preserve">TS 7.5.6.1 – </w:t>
-            </w:r>
-            <w:proofErr w:type="spellStart"/>
-            <w:r>
-              <w:rPr>
-                <w:rFonts w:cs="Arial"/>
-                <w:b/>
-                <w:sz w:val="28"/>
-                <w:szCs w:val="28"/>
-              </w:rPr>
-              <w:t>Vaakyam</w:t>
-            </w:r>
-            <w:proofErr w:type="spellEnd"/>
+              <w:t>TS 7.5.6.1 – Vaakyam</w:t>
+            </w:r>
           </w:p>
           <w:p>
             <w:pPr>
@@ -10609,19 +10375,8 @@
                 <w:sz w:val="28"/>
                 <w:szCs w:val="28"/>
               </w:rPr>
-              <w:t xml:space="preserve">TS 7.5.11.2 – </w:t>
-            </w:r>
-            <w:proofErr w:type="spellStart"/>
-            <w:r>
-              <w:rPr>
-                <w:rFonts w:cs="Arial"/>
-                <w:b/>
-                <w:sz w:val="28"/>
-                <w:szCs w:val="28"/>
-              </w:rPr>
-              <w:t>Vaakyam</w:t>
-            </w:r>
-            <w:proofErr w:type="spellEnd"/>
+              <w:t>TS 7.5.11.2 – Vaakyam</w:t>
+            </w:r>
           </w:p>
           <w:p>
             <w:pPr>
@@ -10713,7 +10468,6 @@
               </w:rPr>
               <w:t>…</w:t>
             </w:r>
-            <w:proofErr w:type="spellStart"/>
             <w:r>
               <w:rPr>
                 <w:rFonts w:ascii="BRH Devanagari Extra" w:hAnsi="BRH Devanagari Extra" w:cs="Latha"/>
@@ -10723,7 +10477,6 @@
               </w:rPr>
               <w:t>óè</w:t>
             </w:r>
-            <w:proofErr w:type="spellEnd"/>
             <w:r>
               <w:rPr>
                 <w:rFonts w:ascii="BRH Tamil Tab Extra" w:hAnsi="BRH Tamil Tab Extra" w:cs="Latha"/>
@@ -10954,7 +10707,6 @@
               </w:rPr>
               <w:t>…</w:t>
             </w:r>
-            <w:proofErr w:type="spellStart"/>
             <w:r>
               <w:rPr>
                 <w:rFonts w:ascii="BRH Devanagari Extra" w:hAnsi="BRH Devanagari Extra" w:cs="Latha"/>
@@ -10964,7 +10716,6 @@
               </w:rPr>
               <w:t>óè</w:t>
             </w:r>
-            <w:proofErr w:type="spellEnd"/>
             <w:r>
               <w:rPr>
                 <w:rFonts w:ascii="BRH Tamil Tab Extra" w:hAnsi="BRH Tamil Tab Extra" w:cs="Latha"/>
@@ -11191,7 +10942,6 @@
         </w:rPr>
         <w:br w:type="page"/>
       </w:r>
-      <w:proofErr w:type="spellStart"/>
       <w:r>
         <w:rPr>
           <w:b/>
@@ -11221,18 +10971,7 @@
           <w:szCs w:val="32"/>
           <w:u w:val="single"/>
         </w:rPr>
-        <w:t>ya</w:t>
-      </w:r>
-      <w:proofErr w:type="spellEnd"/>
-      <w:r>
-        <w:rPr>
-          <w:b/>
-          <w:bCs/>
-          <w:sz w:val="32"/>
-          <w:szCs w:val="32"/>
-          <w:u w:val="single"/>
-        </w:rPr>
-        <w:t xml:space="preserve"> Samhita – TS 7 Tamil co</w:t>
+        <w:t>ya Samhita – TS 7 Tamil co</w:t>
       </w:r>
       <w:r>
         <w:rPr>
@@ -11546,19 +11285,8 @@
                 <w:sz w:val="28"/>
                 <w:szCs w:val="28"/>
               </w:rPr>
-              <w:t xml:space="preserve">7.1.1.6 – </w:t>
-            </w:r>
-            <w:proofErr w:type="spellStart"/>
-            <w:r>
-              <w:rPr>
-                <w:b/>
-                <w:bCs/>
-                <w:sz w:val="28"/>
-                <w:szCs w:val="28"/>
-              </w:rPr>
-              <w:t>Vaakyam</w:t>
-            </w:r>
-            <w:proofErr w:type="spellEnd"/>
+              <w:t>7.1.1.6 – Vaakyam</w:t>
+            </w:r>
           </w:p>
           <w:p>
             <w:pPr>
@@ -11758,7 +11486,6 @@
               </w:rPr>
               <w:t>ஜ</w:t>
             </w:r>
-            <w:proofErr w:type="spellStart"/>
             <w:r>
               <w:rPr>
                 <w:rFonts w:ascii="BRH Devanagari Extra" w:hAnsi="BRH Devanagari Extra"/>
@@ -11768,7 +11495,6 @@
               </w:rPr>
               <w:t>óè</w:t>
             </w:r>
-            <w:proofErr w:type="spellEnd"/>
             <w:r>
               <w:rPr>
                 <w:sz w:val="28"/>
@@ -11984,7 +11710,6 @@
               </w:rPr>
               <w:t>ஜ</w:t>
             </w:r>
-            <w:proofErr w:type="spellStart"/>
             <w:r>
               <w:rPr>
                 <w:rFonts w:ascii="BRH Devanagari Extra" w:hAnsi="BRH Devanagari Extra"/>
@@ -11994,7 +11719,6 @@
               </w:rPr>
               <w:t>óè</w:t>
             </w:r>
-            <w:proofErr w:type="spellEnd"/>
             <w:r>
               <w:rPr>
                 <w:sz w:val="28"/>
@@ -12122,19 +11846,8 @@
                 <w:sz w:val="28"/>
                 <w:szCs w:val="28"/>
               </w:rPr>
-              <w:t xml:space="preserve">7.1.7.1 – </w:t>
-            </w:r>
-            <w:proofErr w:type="spellStart"/>
-            <w:r>
-              <w:rPr>
-                <w:b/>
-                <w:bCs/>
-                <w:sz w:val="28"/>
-                <w:szCs w:val="28"/>
-              </w:rPr>
-              <w:t>Vaakyam</w:t>
-            </w:r>
-            <w:proofErr w:type="spellEnd"/>
+              <w:t>7.1.7.1 – Vaakyam</w:t>
+            </w:r>
           </w:p>
           <w:p>
             <w:pPr>
@@ -12715,19 +12428,8 @@
                 <w:sz w:val="28"/>
                 <w:szCs w:val="28"/>
               </w:rPr>
-              <w:t xml:space="preserve">7.2.8.7 – </w:t>
-            </w:r>
-            <w:proofErr w:type="spellStart"/>
-            <w:r>
-              <w:rPr>
-                <w:b/>
-                <w:bCs/>
-                <w:sz w:val="28"/>
-                <w:szCs w:val="28"/>
-              </w:rPr>
-              <w:t>Vaakyam</w:t>
-            </w:r>
-            <w:proofErr w:type="spellEnd"/>
+              <w:t>7.2.8.7 – Vaakyam</w:t>
+            </w:r>
           </w:p>
           <w:p>
             <w:pPr>
@@ -13372,19 +13074,8 @@
                 <w:sz w:val="28"/>
                 <w:szCs w:val="28"/>
               </w:rPr>
-              <w:t xml:space="preserve">7.2.17.1 – </w:t>
-            </w:r>
-            <w:proofErr w:type="spellStart"/>
-            <w:r>
-              <w:rPr>
-                <w:b/>
-                <w:bCs/>
-                <w:sz w:val="28"/>
-                <w:szCs w:val="28"/>
-              </w:rPr>
-              <w:t>Vaakyam</w:t>
-            </w:r>
-            <w:proofErr w:type="spellEnd"/>
+              <w:t>7.2.17.1 – Vaakyam</w:t>
+            </w:r>
           </w:p>
           <w:p>
             <w:pPr>
@@ -13836,19 +13527,8 @@
                 <w:szCs w:val="28"/>
               </w:rPr>
               <w:lastRenderedPageBreak/>
-              <w:t xml:space="preserve">7.3.6.2 – </w:t>
-            </w:r>
-            <w:proofErr w:type="spellStart"/>
-            <w:r>
-              <w:rPr>
-                <w:b/>
-                <w:bCs/>
-                <w:sz w:val="28"/>
-                <w:szCs w:val="28"/>
-              </w:rPr>
-              <w:t>Vaakyam</w:t>
-            </w:r>
-            <w:proofErr w:type="spellEnd"/>
+              <w:t>7.3.6.2 – Vaakyam</w:t>
+            </w:r>
           </w:p>
           <w:p>
             <w:pPr>
@@ -14474,19 +14154,8 @@
                 <w:sz w:val="28"/>
                 <w:szCs w:val="28"/>
               </w:rPr>
-              <w:t xml:space="preserve">7.3.9.3 – </w:t>
-            </w:r>
-            <w:proofErr w:type="spellStart"/>
-            <w:r>
-              <w:rPr>
-                <w:b/>
-                <w:bCs/>
-                <w:sz w:val="28"/>
-                <w:szCs w:val="28"/>
-              </w:rPr>
-              <w:t>Vaakyam</w:t>
-            </w:r>
-            <w:proofErr w:type="spellEnd"/>
+              <w:t>7.3.9.3 – Vaakyam</w:t>
+            </w:r>
           </w:p>
           <w:p>
             <w:pPr>
@@ -15100,19 +14769,8 @@
                 <w:sz w:val="28"/>
                 <w:szCs w:val="28"/>
               </w:rPr>
-              <w:t xml:space="preserve">7.4.7.3 – </w:t>
-            </w:r>
-            <w:proofErr w:type="spellStart"/>
-            <w:r>
-              <w:rPr>
-                <w:b/>
-                <w:bCs/>
-                <w:sz w:val="28"/>
-                <w:szCs w:val="28"/>
-              </w:rPr>
-              <w:t>Vaakyam</w:t>
-            </w:r>
-            <w:proofErr w:type="spellEnd"/>
+              <w:t>7.4.7.3 – Vaakyam</w:t>
+            </w:r>
           </w:p>
           <w:p>
             <w:pPr>
@@ -15489,19 +15147,8 @@
                 <w:sz w:val="28"/>
                 <w:szCs w:val="28"/>
               </w:rPr>
-              <w:t xml:space="preserve">7.4.16.1 – </w:t>
-            </w:r>
-            <w:proofErr w:type="spellStart"/>
-            <w:r>
-              <w:rPr>
-                <w:b/>
-                <w:bCs/>
-                <w:sz w:val="28"/>
-                <w:szCs w:val="28"/>
-              </w:rPr>
-              <w:t>Vaakyam</w:t>
-            </w:r>
-            <w:proofErr w:type="spellEnd"/>
+              <w:t>7.4.16.1 – Vaakyam</w:t>
+            </w:r>
           </w:p>
           <w:p>
             <w:pPr>
@@ -15806,19 +15453,8 @@
                 <w:sz w:val="28"/>
                 <w:szCs w:val="28"/>
               </w:rPr>
-              <w:t xml:space="preserve">7.5.2.1 – </w:t>
-            </w:r>
-            <w:proofErr w:type="spellStart"/>
-            <w:r>
-              <w:rPr>
-                <w:b/>
-                <w:bCs/>
-                <w:sz w:val="28"/>
-                <w:szCs w:val="28"/>
-              </w:rPr>
-              <w:t>Vaakyam</w:t>
-            </w:r>
-            <w:proofErr w:type="spellEnd"/>
+              <w:t>7.5.2.1 – Vaakyam</w:t>
+            </w:r>
           </w:p>
           <w:p>
             <w:pPr>
@@ -16182,7 +15818,6 @@
               </w:rPr>
               <w:t xml:space="preserve"> </w:t>
             </w:r>
-            <w:proofErr w:type="spellStart"/>
             <w:r>
               <w:rPr>
                 <w:sz w:val="28"/>
@@ -16198,7 +15833,6 @@
               </w:rPr>
               <w:t>AÉ</w:t>
             </w:r>
-            <w:proofErr w:type="spellEnd"/>
             <w:r>
               <w:rPr>
                 <w:rFonts w:ascii="BRH Devanagari Extra" w:hAnsi="BRH Devanagari Extra" w:cs="BRH Devanagari Extra"/>
@@ -16243,19 +15877,8 @@
                 <w:szCs w:val="28"/>
               </w:rPr>
               <w:lastRenderedPageBreak/>
-              <w:t xml:space="preserve">7.5.11.2 – </w:t>
-            </w:r>
-            <w:proofErr w:type="spellStart"/>
-            <w:r>
-              <w:rPr>
-                <w:b/>
-                <w:bCs/>
-                <w:sz w:val="28"/>
-                <w:szCs w:val="28"/>
-              </w:rPr>
-              <w:t>Vaakyam</w:t>
-            </w:r>
-            <w:proofErr w:type="spellEnd"/>
+              <w:t>7.5.11.2 – Vaakyam</w:t>
+            </w:r>
           </w:p>
           <w:p>
             <w:pPr>
@@ -16800,19 +16423,8 @@
                 <w:sz w:val="28"/>
                 <w:szCs w:val="28"/>
               </w:rPr>
-              <w:t xml:space="preserve">7.5.15.2 – </w:t>
-            </w:r>
-            <w:proofErr w:type="spellStart"/>
-            <w:r>
-              <w:rPr>
-                <w:b/>
-                <w:bCs/>
-                <w:sz w:val="28"/>
-                <w:szCs w:val="28"/>
-              </w:rPr>
-              <w:t>Vaakyam</w:t>
-            </w:r>
-            <w:proofErr w:type="spellEnd"/>
+              <w:t>7.5.15.2 – Vaakyam</w:t>
+            </w:r>
           </w:p>
           <w:p>
             <w:pPr>
@@ -17418,19 +17030,8 @@
                 <w:sz w:val="28"/>
                 <w:szCs w:val="28"/>
               </w:rPr>
-              <w:t xml:space="preserve">7.5.15.2 – </w:t>
-            </w:r>
-            <w:proofErr w:type="spellStart"/>
-            <w:r>
-              <w:rPr>
-                <w:b/>
-                <w:bCs/>
-                <w:sz w:val="28"/>
-                <w:szCs w:val="28"/>
-              </w:rPr>
-              <w:t>Vaakyam</w:t>
-            </w:r>
-            <w:proofErr w:type="spellEnd"/>
+              <w:t>7.5.15.2 – Vaakyam</w:t>
+            </w:r>
           </w:p>
           <w:p>
             <w:pPr>
@@ -18235,19 +17836,8 @@
                 <w:sz w:val="28"/>
                 <w:szCs w:val="28"/>
               </w:rPr>
-              <w:t xml:space="preserve">7.5.25.1 – </w:t>
-            </w:r>
-            <w:proofErr w:type="spellStart"/>
-            <w:r>
-              <w:rPr>
-                <w:b/>
-                <w:bCs/>
-                <w:sz w:val="28"/>
-                <w:szCs w:val="28"/>
-              </w:rPr>
-              <w:t>Vaakyam</w:t>
-            </w:r>
-            <w:proofErr w:type="spellEnd"/>
+              <w:t>7.5.25.1 – Vaakyam</w:t>
+            </w:r>
           </w:p>
           <w:p>
             <w:pPr>
@@ -18957,17 +18547,8 @@
                 <w:sz w:val="28"/>
                 <w:szCs w:val="28"/>
               </w:rPr>
-              <w:t xml:space="preserve"> </w:t>
-            </w:r>
-            <w:proofErr w:type="spellStart"/>
-            <w:r>
-              <w:rPr>
-                <w:sz w:val="28"/>
-                <w:szCs w:val="28"/>
-              </w:rPr>
-              <w:t>Vaakyam</w:t>
-            </w:r>
-            <w:proofErr w:type="spellEnd"/>
+              <w:t xml:space="preserve"> Vaakyam</w:t>
+            </w:r>
           </w:p>
           <w:p>
             <w:pPr>
@@ -19318,17 +18899,8 @@
                 <w:sz w:val="28"/>
                 <w:szCs w:val="28"/>
               </w:rPr>
-              <w:t xml:space="preserve"> </w:t>
-            </w:r>
-            <w:proofErr w:type="spellStart"/>
-            <w:r>
-              <w:rPr>
-                <w:sz w:val="28"/>
-                <w:szCs w:val="28"/>
-              </w:rPr>
-              <w:t>Vaakyam</w:t>
-            </w:r>
-            <w:proofErr w:type="spellEnd"/>
+              <w:t xml:space="preserve"> Vaakyam</w:t>
+            </w:r>
           </w:p>
           <w:p>
             <w:pPr>
@@ -19682,7 +19254,6 @@
               </w:rPr>
               <w:t xml:space="preserve"> </w:t>
             </w:r>
-            <w:proofErr w:type="spellStart"/>
             <w:r>
               <w:rPr>
                 <w:sz w:val="28"/>
@@ -19690,7 +19261,6 @@
               </w:rPr>
               <w:t>Vaakyam</w:t>
             </w:r>
-            <w:proofErr w:type="spellEnd"/>
           </w:p>
           <w:p>
             <w:pPr>
@@ -20084,7 +19654,6 @@
               </w:rPr>
               <w:t xml:space="preserve"> </w:t>
             </w:r>
-            <w:proofErr w:type="spellStart"/>
             <w:r>
               <w:rPr>
                 <w:sz w:val="28"/>
@@ -20092,7 +19661,6 @@
               </w:rPr>
               <w:t>Vaakyam</w:t>
             </w:r>
-            <w:proofErr w:type="spellEnd"/>
           </w:p>
           <w:p>
             <w:pPr>
@@ -20486,7 +20054,6 @@
               </w:rPr>
               <w:t xml:space="preserve"> </w:t>
             </w:r>
-            <w:proofErr w:type="spellStart"/>
             <w:r>
               <w:rPr>
                 <w:sz w:val="28"/>
@@ -20494,7 +20061,6 @@
               </w:rPr>
               <w:t>Vaakyam</w:t>
             </w:r>
-            <w:proofErr w:type="spellEnd"/>
           </w:p>
           <w:p>
             <w:pPr>
@@ -20827,7 +20393,6 @@
               </w:rPr>
               <w:t xml:space="preserve"> </w:t>
             </w:r>
-            <w:proofErr w:type="spellStart"/>
             <w:r>
               <w:rPr>
                 <w:sz w:val="28"/>
@@ -20835,7 +20400,6 @@
               </w:rPr>
               <w:t>Vaakyam</w:t>
             </w:r>
-            <w:proofErr w:type="spellEnd"/>
           </w:p>
           <w:p>
             <w:pPr>
@@ -20911,7 +20475,6 @@
               </w:rPr>
               <w:t>ஶதா</w:t>
             </w:r>
-            <w:proofErr w:type="spellStart"/>
             <w:r>
               <w:rPr>
                 <w:rFonts w:ascii="BRH Devanagari Extra" w:hAnsi="BRH Devanagari Extra" w:cs="Latha"/>
@@ -20921,7 +20484,6 @@
               </w:rPr>
               <w:t>óè</w:t>
             </w:r>
-            <w:proofErr w:type="spellEnd"/>
             <w:r>
               <w:rPr>
                 <w:rFonts w:ascii="Latha" w:hAnsi="Latha" w:cs="Latha"/>
@@ -21036,7 +20598,6 @@
               </w:rPr>
               <w:t>ஶதா</w:t>
             </w:r>
-            <w:proofErr w:type="spellStart"/>
             <w:r>
               <w:rPr>
                 <w:rFonts w:ascii="BRH Devanagari Extra" w:hAnsi="BRH Devanagari Extra" w:cs="Latha"/>
@@ -21046,7 +20607,6 @@
               </w:rPr>
               <w:t>óè</w:t>
             </w:r>
-            <w:proofErr w:type="spellEnd"/>
             <w:r>
               <w:rPr>
                 <w:rFonts w:ascii="Latha" w:hAnsi="Latha" w:cs="Latha"/>

</xml_diff>